<commit_message>
Cleaner code and workshop.docx almost completed
</commit_message>
<xml_diff>
--- a/workshop2.docx
+++ b/workshop2.docx
@@ -87,152 +87,304 @@
         <w:rPr>
           <w:rFonts w:ascii="Courier New" w:hAnsi="Courier New" w:cs="Courier New"/>
         </w:rPr>
-        <w:t xml:space="preserve">      We have decided that the given design is not the most suitable one as it does not support easy extendibility and the complexity</w:t>
-      </w:r>
-    </w:p>
-    <w:p>
-      <w:pPr>
-        <w:pStyle w:val="PlainText"/>
-        <w:rPr>
-          <w:rFonts w:ascii="Courier New" w:hAnsi="Courier New" w:cs="Courier New"/>
-        </w:rPr>
-      </w:pPr>
-      <w:r>
-        <w:rPr>
-          <w:rFonts w:ascii="Courier New" w:hAnsi="Courier New" w:cs="Courier New"/>
-        </w:rPr>
-        <w:t xml:space="preserve">      of Board clas</w:t>
-      </w:r>
-      <w:r>
-        <w:rPr>
-          <w:rFonts w:ascii="Courier New" w:hAnsi="Courier New" w:cs="Courier New"/>
-        </w:rPr>
-        <w:t>ses is too great. Thus,</w:t>
-      </w:r>
-      <w:r>
-        <w:rPr>
-          <w:rFonts w:ascii="Courier New" w:hAnsi="Courier New" w:cs="Courier New"/>
-        </w:rPr>
-        <w:t xml:space="preserve"> in our design, created using Strategy design pattern, MVC design pattern and Observer pattern,</w:t>
-      </w:r>
-    </w:p>
-    <w:p>
-      <w:pPr>
-        <w:pStyle w:val="PlainText"/>
-        <w:rPr>
-          <w:rFonts w:ascii="Courier New" w:hAnsi="Courier New" w:cs="Courier New"/>
-        </w:rPr>
-      </w:pPr>
-      <w:r>
-        <w:rPr>
-          <w:rFonts w:ascii="Courier New" w:hAnsi="Courier New" w:cs="Courier New"/>
-        </w:rPr>
-        <w:t xml:space="preserve">      we moved the fly method into a MoveBehaviour interface which then specifies the movements of either Bird or Grain. Then each Piece</w:t>
-      </w:r>
-    </w:p>
-    <w:p>
-      <w:pPr>
-        <w:pStyle w:val="PlainText"/>
-        <w:rPr>
-          <w:rFonts w:ascii="Courier New" w:hAnsi="Courier New" w:cs="Courier New"/>
-        </w:rPr>
-      </w:pPr>
-      <w:r>
-        <w:rPr>
-          <w:rFonts w:ascii="Courier New" w:hAnsi="Courier New" w:cs="Courier New"/>
-        </w:rPr>
-        <w:t xml:space="preserve">      implements Runnable and Observer so that we can run it in separate thread and</w:t>
-      </w:r>
-      <w:r>
-        <w:rPr>
-          <w:rFonts w:ascii="Courier New" w:hAnsi="Courier New" w:cs="Courier New"/>
-        </w:rPr>
-        <w:t xml:space="preserve"> update it with</w:t>
+        <w:tab/>
+      </w:r>
+      <w:r>
+        <w:rPr>
+          <w:rFonts w:ascii="Courier New" w:hAnsi="Courier New" w:cs="Courier New"/>
+        </w:rPr>
+        <w:t>The current design is not appropriate</w:t>
+      </w:r>
+      <w:r>
+        <w:rPr>
+          <w:rFonts w:ascii="Courier New" w:hAnsi="Courier New" w:cs="Courier New"/>
+        </w:rPr>
+        <w:t xml:space="preserve">. Apart from using a lot of inheritance which is bad for scalability </w:t>
+      </w:r>
+      <w:r>
+        <w:rPr>
+          <w:rFonts w:ascii="Courier New" w:hAnsi="Courier New" w:cs="Courier New"/>
+          <w:highlight w:val="red"/>
+        </w:rPr>
+        <w:t>as</w:t>
+      </w:r>
+      <w:r>
+        <w:rPr>
+          <w:rFonts w:ascii="Courier New" w:hAnsi="Courier New" w:cs="Courier New"/>
+        </w:rPr>
+        <w:t xml:space="preserve"> changes are not as easily propagated,</w:t>
+      </w:r>
+      <w:r>
+        <w:rPr>
+          <w:rFonts w:ascii="Courier New" w:hAnsi="Courier New" w:cs="Courier New"/>
+        </w:rPr>
+        <w:t xml:space="preserve"> Board also extends Observable and implements Observer which is not a good practice. The </w:t>
+      </w:r>
+      <w:r>
+        <w:rPr>
+          <w:rFonts w:ascii="Courier New" w:hAnsi="Courier New" w:cs="Courier New"/>
+        </w:rPr>
+        <w:t>behaviour of Pieces</w:t>
+      </w:r>
+      <w:r>
+        <w:rPr>
+          <w:rFonts w:ascii="Courier New" w:hAnsi="Courier New" w:cs="Courier New"/>
+        </w:rPr>
+        <w:t xml:space="preserve"> is </w:t>
+      </w:r>
+      <w:r>
+        <w:rPr>
+          <w:rFonts w:ascii="Courier New" w:hAnsi="Courier New" w:cs="Courier New"/>
+        </w:rPr>
+        <w:t>implemented</w:t>
+      </w:r>
+      <w:r>
+        <w:rPr>
+          <w:rFonts w:ascii="Courier New" w:hAnsi="Courier New" w:cs="Courier New"/>
+        </w:rPr>
+        <w:t xml:space="preserve"> entirely </w:t>
+      </w:r>
+      <w:r>
+        <w:rPr>
+          <w:rFonts w:ascii="Courier New" w:hAnsi="Courier New" w:cs="Courier New"/>
+        </w:rPr>
+        <w:t>inside</w:t>
+      </w:r>
+      <w:r>
+        <w:rPr>
+          <w:rFonts w:ascii="Courier New" w:hAnsi="Courier New" w:cs="Courier New"/>
+        </w:rPr>
+        <w:t xml:space="preserve"> </w:t>
+      </w:r>
+      <w:r>
+        <w:rPr>
+          <w:rFonts w:ascii="Courier New" w:hAnsi="Courier New" w:cs="Courier New"/>
+        </w:rPr>
+        <w:t>Board which increases complexity of Board and classes inheriting from Board. This means decreased cohesion.</w:t>
+      </w:r>
+    </w:p>
+    <w:p>
+      <w:pPr>
+        <w:pStyle w:val="PlainText"/>
+        <w:rPr>
+          <w:rFonts w:ascii="Courier New" w:hAnsi="Courier New" w:cs="Courier New"/>
+        </w:rPr>
+      </w:pPr>
+      <w:r>
+        <w:rPr>
+          <w:rFonts w:ascii="Courier New" w:hAnsi="Courier New" w:cs="Courier New"/>
+        </w:rPr>
+        <w:tab/>
+        <w:t>Current design also does all the graphics inside the Board which is also a model which holds the board and all the pieces.</w:t>
+      </w:r>
+      <w:r>
+        <w:rPr>
+          <w:rFonts w:ascii="Courier New" w:hAnsi="Courier New" w:cs="Courier New"/>
+        </w:rPr>
+        <w:t xml:space="preserve"> This is not a good practice either as the concerns are not separated.</w:t>
+      </w:r>
+    </w:p>
+    <w:p>
+      <w:pPr>
+        <w:pStyle w:val="PlainText"/>
+        <w:rPr>
+          <w:rFonts w:ascii="Courier New" w:hAnsi="Courier New" w:cs="Courier New"/>
+        </w:rPr>
+      </w:pPr>
+    </w:p>
+    <w:p>
+      <w:pPr>
+        <w:pStyle w:val="PlainText"/>
+        <w:rPr>
+          <w:rFonts w:ascii="Courier New" w:hAnsi="Courier New" w:cs="Courier New"/>
+        </w:rPr>
+      </w:pPr>
+      <w:r>
+        <w:rPr>
+          <w:rFonts w:ascii="Courier New" w:hAnsi="Courier New" w:cs="Courier New"/>
+        </w:rPr>
+        <w:t>Task 2:</w:t>
+      </w:r>
+    </w:p>
+    <w:p>
+      <w:pPr>
+        <w:pStyle w:val="PlainText"/>
+        <w:rPr>
+          <w:rFonts w:ascii="Courier New" w:hAnsi="Courier New" w:cs="Courier New"/>
+        </w:rPr>
+      </w:pPr>
+      <w:r>
+        <w:rPr>
+          <w:rFonts w:ascii="Courier New" w:hAnsi="Courier New" w:cs="Courier New"/>
+        </w:rPr>
+        <w:tab/>
+      </w:r>
+      <w:r>
+        <w:rPr>
+          <w:rFonts w:ascii="Courier New" w:hAnsi="Courier New" w:cs="Courier New"/>
+        </w:rPr>
+        <w:t xml:space="preserve">We have decided to use Strategy design pattern to decrease the usage of inheritance therefore </w:t>
+      </w:r>
+      <w:r>
+        <w:rPr>
+          <w:rFonts w:ascii="Courier New" w:hAnsi="Courier New" w:cs="Courier New"/>
+        </w:rPr>
+        <w:t>the behaviour is implemented inside MoveBehaviour interface and each Piece accepts a behaviour and moves accordingly. This means that adding new behaviour to a Bird or Grain requires only to add a new Behaviour class implementing MoveBehaviour. We have also used Observer/Observable pattern where each Piece observes the Board to know where the other Pieces are. In addition to that, we have decided to change the design in a way that would separate concerns thus we used MVC pattern.</w:t>
+      </w:r>
+    </w:p>
+    <w:p>
+      <w:pPr>
+        <w:pStyle w:val="PlainText"/>
+        <w:rPr>
+          <w:rFonts w:ascii="Courier New" w:hAnsi="Courier New" w:cs="Courier New"/>
+        </w:rPr>
+      </w:pPr>
+    </w:p>
+    <w:p>
+      <w:pPr>
+        <w:pStyle w:val="PlainText"/>
+        <w:rPr>
+          <w:rFonts w:ascii="Courier New" w:hAnsi="Courier New" w:cs="Courier New"/>
+        </w:rPr>
+      </w:pPr>
+    </w:p>
+    <w:p>
+      <w:pPr>
+        <w:pStyle w:val="PlainText"/>
+        <w:rPr>
+          <w:rFonts w:ascii="Courier New" w:hAnsi="Courier New" w:cs="Courier New"/>
+        </w:rPr>
+      </w:pPr>
+      <w:r>
+        <w:rPr>
+          <w:noProof/>
+          <w:lang w:val="en-US"/>
+        </w:rPr>
+        <w:drawing>
+          <wp:inline distT="0" distB="0" distL="0" distR="0">
+            <wp:extent cx="5865495" cy="3877546"/>
+            <wp:effectExtent l="0" t="0" r="1905" b="8890"/>
+            <wp:docPr id="1" name="Picture 1" descr="C:\Users\Dell\AppData\Local\Microsoft\Windows\INetCache\Content.Word\uml.jpg"/>
+            <wp:cNvGraphicFramePr>
+              <a:graphicFrameLocks xmlns:a="http://schemas.openxmlformats.org/drawingml/2006/main" noChangeAspect="1"/>
+            </wp:cNvGraphicFramePr>
+            <a:graphic xmlns:a="http://schemas.openxmlformats.org/drawingml/2006/main">
+              <a:graphicData uri="http://schemas.openxmlformats.org/drawingml/2006/picture">
+                <pic:pic xmlns:pic="http://schemas.openxmlformats.org/drawingml/2006/picture">
+                  <pic:nvPicPr>
+                    <pic:cNvPr id="0" name="Picture 1" descr="C:\Users\Dell\AppData\Local\Microsoft\Windows\INetCache\Content.Word\uml.jpg"/>
+                    <pic:cNvPicPr>
+                      <a:picLocks noChangeAspect="1" noChangeArrowheads="1"/>
+                    </pic:cNvPicPr>
+                  </pic:nvPicPr>
+                  <pic:blipFill>
+                    <a:blip r:embed="rId4">
+                      <a:extLst>
+                        <a:ext uri="{28A0092B-C50C-407E-A947-70E740481C1C}">
+                          <a14:useLocalDpi xmlns:a14="http://schemas.microsoft.com/office/drawing/2010/main" val="0"/>
+                        </a:ext>
+                      </a:extLst>
+                    </a:blip>
+                    <a:srcRect/>
+                    <a:stretch>
+                      <a:fillRect/>
+                    </a:stretch>
+                  </pic:blipFill>
+                  <pic:spPr bwMode="auto">
+                    <a:xfrm>
+                      <a:off x="0" y="0"/>
+                      <a:ext cx="5865495" cy="3877546"/>
+                    </a:xfrm>
+                    <a:prstGeom prst="rect">
+                      <a:avLst/>
+                    </a:prstGeom>
+                    <a:noFill/>
+                    <a:ln>
+                      <a:noFill/>
+                    </a:ln>
+                  </pic:spPr>
+                </pic:pic>
+              </a:graphicData>
+            </a:graphic>
+          </wp:inline>
+        </w:drawing>
+      </w:r>
+    </w:p>
+    <w:p>
+      <w:pPr>
+        <w:pStyle w:val="PlainText"/>
+        <w:rPr>
+          <w:rFonts w:ascii="Courier New" w:hAnsi="Courier New" w:cs="Courier New"/>
+        </w:rPr>
+      </w:pPr>
+    </w:p>
+    <w:p>
+      <w:pPr>
+        <w:pStyle w:val="PlainText"/>
+        <w:rPr>
+          <w:rFonts w:ascii="Courier New" w:hAnsi="Courier New" w:cs="Courier New"/>
+        </w:rPr>
+      </w:pPr>
+    </w:p>
+    <w:p>
+      <w:pPr>
+        <w:pStyle w:val="PlainText"/>
+        <w:rPr>
+          <w:rFonts w:ascii="Courier New" w:hAnsi="Courier New" w:cs="Courier New"/>
+        </w:rPr>
+      </w:pPr>
+    </w:p>
+    <w:p>
+      <w:pPr>
+        <w:pStyle w:val="PlainText"/>
+        <w:rPr>
+          <w:rFonts w:ascii="Courier New" w:hAnsi="Courier New" w:cs="Courier New"/>
+        </w:rPr>
+      </w:pPr>
+      <w:r>
+        <w:rPr>
+          <w:rFonts w:ascii="Courier New" w:hAnsi="Courier New" w:cs="Courier New"/>
+        </w:rPr>
+        <w:lastRenderedPageBreak/>
+        <w:t>Task 5:</w:t>
+      </w:r>
+    </w:p>
+    <w:p>
+      <w:pPr>
+        <w:pStyle w:val="PlainText"/>
+        <w:rPr>
+          <w:rFonts w:ascii="Courier New" w:hAnsi="Courier New" w:cs="Courier New"/>
+        </w:rPr>
+      </w:pPr>
+      <w:r>
+        <w:rPr>
+          <w:rFonts w:ascii="Courier New" w:hAnsi="Courier New" w:cs="Courier New"/>
+        </w:rPr>
+        <w:tab/>
+        <w:t xml:space="preserve">We have decided to extend the behaviour of the simulation </w:t>
+      </w:r>
+      <w:r>
+        <w:rPr>
+          <w:rFonts w:ascii="Courier New" w:hAnsi="Courier New" w:cs="Courier New"/>
+        </w:rPr>
+        <w:t>to multiply Birds when they feed on Grain. The Strategy design pattern allowed us easy extension since it only involved implementing new MoveBehaviour for Bird. Our design allowed us to add new feature easily but we would like to point out that when running GrainMovingBehaviour there occurs a race condition demonstrated by NullPointerException</w:t>
+      </w:r>
+      <w:r>
+        <w:rPr>
+          <w:rFonts w:ascii="Courier New" w:hAnsi="Courier New" w:cs="Courier New"/>
+        </w:rPr>
+        <w:t xml:space="preserve">. It happens because two Birds are accessing the same Grain and one of them removes it. </w:t>
       </w:r>
       <w:bookmarkStart w:id="0" w:name="_GoBack"/>
       <w:bookmarkEnd w:id="0"/>
-      <w:r>
-        <w:rPr>
-          <w:rFonts w:ascii="Courier New" w:hAnsi="Courier New" w:cs="Courier New"/>
-        </w:rPr>
-        <w:t xml:space="preserve"> the status of other pieces.</w:t>
-      </w:r>
-    </w:p>
-    <w:p>
-      <w:pPr>
-        <w:pStyle w:val="PlainText"/>
-        <w:rPr>
-          <w:rFonts w:ascii="Courier New" w:hAnsi="Courier New" w:cs="Courier New"/>
-        </w:rPr>
-      </w:pPr>
-      <w:r>
-        <w:rPr>
-          <w:rFonts w:ascii="Courier New" w:hAnsi="Courier New" w:cs="Courier New"/>
-        </w:rPr>
-        <w:t xml:space="preserve">      Since Board has all the pieces it needs to be observable to allow one piece to know about all the others. Following</w:t>
-      </w:r>
-      <w:r>
-        <w:rPr>
-          <w:rFonts w:ascii="Courier New" w:hAnsi="Courier New" w:cs="Courier New"/>
-        </w:rPr>
-        <w:t xml:space="preserve"> these changes</w:t>
-      </w:r>
-    </w:p>
-    <w:p>
-      <w:pPr>
-        <w:pStyle w:val="PlainText"/>
-        <w:rPr>
-          <w:rFonts w:ascii="Courier New" w:hAnsi="Courier New" w:cs="Courier New"/>
-        </w:rPr>
-      </w:pPr>
-      <w:r>
-        <w:rPr>
-          <w:rFonts w:ascii="Courier New" w:hAnsi="Courier New" w:cs="Courier New"/>
-        </w:rPr>
-        <w:t xml:space="preserve">      we used Board as a Model which holds the data and we separated the View into a separate class called DisplayBoard. This way we </w:t>
-      </w:r>
-    </w:p>
-    <w:p>
-      <w:pPr>
-        <w:pStyle w:val="PlainText"/>
-        <w:rPr>
-          <w:rFonts w:ascii="Courier New" w:hAnsi="Courier New" w:cs="Courier New"/>
-        </w:rPr>
-      </w:pPr>
-      <w:r>
-        <w:rPr>
-          <w:rFonts w:ascii="Courier New" w:hAnsi="Courier New" w:cs="Courier New"/>
-        </w:rPr>
-        <w:t xml:space="preserve">      separated Model from a View as much as Java allowed us to.</w:t>
-      </w:r>
-    </w:p>
-    <w:p>
-      <w:pPr>
-        <w:pStyle w:val="PlainText"/>
-        <w:rPr>
-          <w:rFonts w:ascii="Courier New" w:hAnsi="Courier New" w:cs="Courier New"/>
-        </w:rPr>
-      </w:pPr>
-      <w:r>
-        <w:rPr>
-          <w:rFonts w:ascii="Courier New" w:hAnsi="Courier New" w:cs="Courier New"/>
-        </w:rPr>
-        <w:t>Task 2:</w:t>
-      </w:r>
-    </w:p>
-    <w:p>
-      <w:pPr>
-        <w:pStyle w:val="PlainText"/>
-        <w:rPr>
-          <w:rFonts w:ascii="Courier New" w:hAnsi="Courier New" w:cs="Courier New"/>
-        </w:rPr>
-      </w:pPr>
-      <w:r>
-        <w:rPr>
-          <w:rFonts w:ascii="Courier New" w:hAnsi="Courier New" w:cs="Courier New"/>
-        </w:rPr>
-        <w:t xml:space="preserve">      &lt;img&gt;</w:t>
-      </w:r>
+    </w:p>
+    <w:p>
+      <w:pPr>
+        <w:pStyle w:val="PlainText"/>
+        <w:rPr>
+          <w:rFonts w:ascii="Courier New" w:hAnsi="Courier New" w:cs="Courier New"/>
+        </w:rPr>
+      </w:pPr>
     </w:p>
     <w:p>
       <w:pPr>
@@ -259,13 +411,7 @@
         <w:rPr>
           <w:rFonts w:ascii="Courier New" w:hAnsi="Courier New" w:cs="Courier New"/>
         </w:rPr>
-        <w:t xml:space="preserve">      Ou</w:t>
-      </w:r>
-      <w:r>
-        <w:rPr>
-          <w:rFonts w:ascii="Courier New" w:hAnsi="Courier New" w:cs="Courier New"/>
-        </w:rPr>
-        <w:t>r design allowed us to add a new behaviour easily since we have an interface for that. So only by creating new class implementing</w:t>
+        <w:t xml:space="preserve">      Our design allowed us to add a new behaviour easily since we have an interface for that. So only by creating new class implementing</w:t>
       </w:r>
     </w:p>
     <w:p>
@@ -291,13 +437,7 @@
         <w:rPr>
           <w:rFonts w:ascii="Courier New" w:hAnsi="Courier New" w:cs="Courier New"/>
         </w:rPr>
-        <w:t xml:space="preserve"> button we extended the behaviour. This was mainly thanks to usage of Strategy d</w:t>
-      </w:r>
-      <w:r>
-        <w:rPr>
-          <w:rFonts w:ascii="Courier New" w:hAnsi="Courier New" w:cs="Courier New"/>
-        </w:rPr>
-        <w:t>esign pattern.</w:t>
+        <w:t xml:space="preserve"> button we extended the behaviour. This was mainly thanks to usage of Strategy design pattern.</w:t>
       </w:r>
     </w:p>
     <w:sectPr>

</xml_diff>

<commit_message>
changes to code and .docx
</commit_message>
<xml_diff>
--- a/workshop2.docx
+++ b/workshop2.docx
@@ -141,12 +141,23 @@
         <w:rPr>
           <w:rFonts w:ascii="Courier New" w:hAnsi="Courier New" w:cs="Courier New"/>
         </w:rPr>
-        <w:t xml:space="preserve">. Apart from using a lot of inheritance which is bad for scalability </w:t>
-      </w:r>
-      <w:r>
-        <w:rPr>
-          <w:rFonts w:ascii="Courier New" w:hAnsi="Courier New" w:cs="Courier New"/>
-          <w:highlight w:val="red"/>
+        <w:t>.</w:t>
+      </w:r>
+      <w:r>
+        <w:rPr>
+          <w:rFonts w:ascii="Courier New" w:hAnsi="Courier New" w:cs="Courier New"/>
+        </w:rPr>
+        <w:t xml:space="preserve"> Apart from using a lot of inheritance which is bad for </w:t>
+      </w:r>
+      <w:r>
+        <w:rPr>
+          <w:rFonts w:ascii="Courier New" w:hAnsi="Courier New" w:cs="Courier New"/>
+        </w:rPr>
+        <w:t xml:space="preserve">scalability </w:t>
+      </w:r>
+      <w:r>
+        <w:rPr>
+          <w:rFonts w:ascii="Courier New" w:hAnsi="Courier New" w:cs="Courier New"/>
         </w:rPr>
         <w:t>as</w:t>
       </w:r>
@@ -160,7 +171,31 @@
         <w:rPr>
           <w:rFonts w:ascii="Courier New" w:hAnsi="Courier New" w:cs="Courier New"/>
         </w:rPr>
-        <w:t xml:space="preserve"> Board also extends Observable and implements Observer which is not a good practice. The </w:t>
+        <w:t xml:space="preserve"> Board also </w:t>
+      </w:r>
+      <w:r>
+        <w:rPr>
+          <w:rFonts w:ascii="Courier New" w:hAnsi="Courier New" w:cs="Courier New"/>
+        </w:rPr>
+        <w:t xml:space="preserve">simultaneously </w:t>
+      </w:r>
+      <w:r>
+        <w:rPr>
+          <w:rFonts w:ascii="Courier New" w:hAnsi="Courier New" w:cs="Courier New"/>
+        </w:rPr>
+        <w:t>extends Observable and im</w:t>
+      </w:r>
+      <w:r>
+        <w:rPr>
+          <w:rFonts w:ascii="Courier New" w:hAnsi="Courier New" w:cs="Courier New"/>
+        </w:rPr>
+        <w:t>plements Observer which is not</w:t>
+      </w:r>
+      <w:r>
+        <w:rPr>
+          <w:rFonts w:ascii="Courier New" w:hAnsi="Courier New" w:cs="Courier New"/>
+        </w:rPr>
+        <w:t xml:space="preserve"> good practice. The </w:t>
       </w:r>
       <w:r>
         <w:rPr>
@@ -217,13 +252,78 @@
           <w:rFonts w:ascii="Courier New" w:hAnsi="Courier New" w:cs="Courier New"/>
         </w:rPr>
         <w:tab/>
-        <w:t>Current design also does all the graphics inside the Board which is also a model which holds the board and all the pieces.</w:t>
-      </w:r>
-      <w:r>
-        <w:rPr>
-          <w:rFonts w:ascii="Courier New" w:hAnsi="Courier New" w:cs="Courier New"/>
-        </w:rPr>
-        <w:t xml:space="preserve"> This is not a good practice either as the concerns are not separated.</w:t>
+      </w:r>
+      <w:r>
+        <w:rPr>
+          <w:rFonts w:ascii="Courier New" w:hAnsi="Courier New" w:cs="Courier New"/>
+        </w:rPr>
+        <w:t>The c</w:t>
+      </w:r>
+      <w:r>
+        <w:rPr>
+          <w:rFonts w:ascii="Courier New" w:hAnsi="Courier New" w:cs="Courier New"/>
+        </w:rPr>
+        <w:t xml:space="preserve">urrent design also </w:t>
+      </w:r>
+      <w:r>
+        <w:rPr>
+          <w:rFonts w:ascii="Courier New" w:hAnsi="Courier New" w:cs="Courier New"/>
+        </w:rPr>
+        <w:t>makes</w:t>
+      </w:r>
+      <w:r>
+        <w:rPr>
+          <w:rFonts w:ascii="Courier New" w:hAnsi="Courier New" w:cs="Courier New"/>
+        </w:rPr>
+        <w:t xml:space="preserve"> Board</w:t>
+      </w:r>
+      <w:r>
+        <w:rPr>
+          <w:rFonts w:ascii="Courier New" w:hAnsi="Courier New" w:cs="Courier New"/>
+        </w:rPr>
+        <w:t xml:space="preserve"> responsible for the graphics while acting as</w:t>
+      </w:r>
+      <w:r>
+        <w:rPr>
+          <w:rFonts w:ascii="Courier New" w:hAnsi="Courier New" w:cs="Courier New"/>
+        </w:rPr>
+        <w:t xml:space="preserve"> a model </w:t>
+      </w:r>
+      <w:r>
+        <w:rPr>
+          <w:rFonts w:ascii="Courier New" w:hAnsi="Courier New" w:cs="Courier New"/>
+        </w:rPr>
+        <w:t>to hold</w:t>
+      </w:r>
+      <w:r>
+        <w:rPr>
+          <w:rFonts w:ascii="Courier New" w:hAnsi="Courier New" w:cs="Courier New"/>
+        </w:rPr>
+        <w:t xml:space="preserve"> the board and all the pieces.</w:t>
+      </w:r>
+      <w:r>
+        <w:rPr>
+          <w:rFonts w:ascii="Courier New" w:hAnsi="Courier New" w:cs="Courier New"/>
+        </w:rPr>
+        <w:t xml:space="preserve"> This is not</w:t>
+      </w:r>
+      <w:r>
+        <w:rPr>
+          <w:rFonts w:ascii="Courier New" w:hAnsi="Courier New" w:cs="Courier New"/>
+        </w:rPr>
+        <w:t xml:space="preserve"> good practice either as the</w:t>
+      </w:r>
+      <w:r>
+        <w:rPr>
+          <w:rFonts w:ascii="Courier New" w:hAnsi="Courier New" w:cs="Courier New"/>
+        </w:rPr>
+        <w:t>se concerns should be separated</w:t>
+      </w:r>
+      <w:r>
+        <w:rPr>
+          <w:rFonts w:ascii="Courier New" w:hAnsi="Courier New" w:cs="Courier New"/>
+        </w:rPr>
+        <w:t>.</w:t>
       </w:r>
     </w:p>
     <w:p>
@@ -265,13 +365,61 @@
         <w:rPr>
           <w:rFonts w:ascii="Courier New" w:hAnsi="Courier New" w:cs="Courier New"/>
         </w:rPr>
-        <w:t xml:space="preserve">We have decided to use Strategy design pattern to decrease the usage of inheritance therefore </w:t>
-      </w:r>
-      <w:r>
-        <w:rPr>
-          <w:rFonts w:ascii="Courier New" w:hAnsi="Courier New" w:cs="Courier New"/>
-        </w:rPr>
-        <w:t xml:space="preserve">the behaviour is implemented inside </w:t>
+        <w:t>We have decided to use Strategy design pattern to decrease the usage of inheritance</w:t>
+      </w:r>
+      <w:r>
+        <w:rPr>
+          <w:rFonts w:ascii="Courier New" w:hAnsi="Courier New" w:cs="Courier New"/>
+        </w:rPr>
+        <w:t>.</w:t>
+      </w:r>
+      <w:r>
+        <w:rPr>
+          <w:rFonts w:ascii="Courier New" w:hAnsi="Courier New" w:cs="Courier New"/>
+        </w:rPr>
+        <w:t xml:space="preserve"> </w:t>
+      </w:r>
+      <w:r>
+        <w:rPr>
+          <w:rFonts w:ascii="Courier New" w:hAnsi="Courier New" w:cs="Courier New"/>
+        </w:rPr>
+        <w:t xml:space="preserve">This allows </w:t>
+      </w:r>
+      <w:r>
+        <w:rPr>
+          <w:rFonts w:ascii="Courier New" w:hAnsi="Courier New" w:cs="Courier New"/>
+        </w:rPr>
+        <w:t>the behaviour</w:t>
+      </w:r>
+      <w:r>
+        <w:rPr>
+          <w:rFonts w:ascii="Courier New" w:hAnsi="Courier New" w:cs="Courier New"/>
+        </w:rPr>
+        <w:t xml:space="preserve"> of a piece</w:t>
+      </w:r>
+      <w:r>
+        <w:rPr>
+          <w:rFonts w:ascii="Courier New" w:hAnsi="Courier New" w:cs="Courier New"/>
+        </w:rPr>
+        <w:t xml:space="preserve"> </w:t>
+      </w:r>
+      <w:r>
+        <w:rPr>
+          <w:rFonts w:ascii="Courier New" w:hAnsi="Courier New" w:cs="Courier New"/>
+        </w:rPr>
+        <w:t>to be</w:t>
+      </w:r>
+      <w:r>
+        <w:rPr>
+          <w:rFonts w:ascii="Courier New" w:hAnsi="Courier New" w:cs="Courier New"/>
+        </w:rPr>
+        <w:t xml:space="preserve"> implemented inside </w:t>
+      </w:r>
+      <w:r>
+        <w:rPr>
+          <w:rFonts w:ascii="Courier New" w:hAnsi="Courier New" w:cs="Courier New"/>
+        </w:rPr>
+        <w:t xml:space="preserve">a </w:t>
       </w:r>
       <w:proofErr w:type="spellStart"/>
       <w:r>
@@ -285,7 +433,19 @@
         <w:rPr>
           <w:rFonts w:ascii="Courier New" w:hAnsi="Courier New" w:cs="Courier New"/>
         </w:rPr>
-        <w:t xml:space="preserve"> interface and each Piece accepts a behaviour and moves accordingly. This means that adding new behaviour to a Bird or Grain requires only to add a new Behaviour class implementing </w:t>
+        <w:t xml:space="preserve"> interface</w:t>
+      </w:r>
+      <w:r>
+        <w:rPr>
+          <w:rFonts w:ascii="Courier New" w:hAnsi="Courier New" w:cs="Courier New"/>
+        </w:rPr>
+        <w:t>,</w:t>
+      </w:r>
+      <w:r>
+        <w:rPr>
+          <w:rFonts w:ascii="Courier New" w:hAnsi="Courier New" w:cs="Courier New"/>
+        </w:rPr>
+        <w:t xml:space="preserve"> and each Piece accepts a behaviour and moves accordingly. This means that adding new behaviour to a Bird or Grain requires only to add a new Behaviour class implementing </w:t>
       </w:r>
       <w:proofErr w:type="spellStart"/>
       <w:r>
@@ -328,7 +488,7 @@
       <w:r>
         <w:rPr>
           <w:noProof/>
-          <w:lang w:val="en-US"/>
+          <w:lang w:eastAsia="en-GB"/>
         </w:rPr>
         <w:drawing>
           <wp:inline distT="0" distB="0" distL="0" distR="0">
@@ -437,7 +597,19 @@
         <w:rPr>
           <w:rFonts w:ascii="Courier New" w:hAnsi="Courier New" w:cs="Courier New"/>
         </w:rPr>
-        <w:t xml:space="preserve">to multiply Birds when they feed on Grain. The Strategy design pattern allowed us easy extension since it only involved implementing new </w:t>
+        <w:t xml:space="preserve">to multiply Birds when they feed on Grain. The Strategy design pattern allowed </w:t>
+      </w:r>
+      <w:r>
+        <w:rPr>
+          <w:rFonts w:ascii="Courier New" w:hAnsi="Courier New" w:cs="Courier New"/>
+        </w:rPr>
+        <w:t>for easy extension</w:t>
+      </w:r>
+      <w:r>
+        <w:rPr>
+          <w:rFonts w:ascii="Courier New" w:hAnsi="Courier New" w:cs="Courier New"/>
+        </w:rPr>
+        <w:t xml:space="preserve"> since it only involved implementing new </w:t>
       </w:r>
       <w:proofErr w:type="spellStart"/>
       <w:r>
@@ -451,38 +623,86 @@
         <w:rPr>
           <w:rFonts w:ascii="Courier New" w:hAnsi="Courier New" w:cs="Courier New"/>
         </w:rPr>
-        <w:t xml:space="preserve"> for Bird. Our design allowed us to add new feature easily but we would like to point out that when running </w:t>
+        <w:t xml:space="preserve"> for Bird. Our design allowed us to add </w:t>
+      </w:r>
+      <w:r>
+        <w:rPr>
+          <w:rFonts w:ascii="Courier New" w:hAnsi="Courier New" w:cs="Courier New"/>
+        </w:rPr>
+        <w:t xml:space="preserve">a </w:t>
+      </w:r>
+      <w:r>
+        <w:rPr>
+          <w:rFonts w:ascii="Courier New" w:hAnsi="Courier New" w:cs="Courier New"/>
+        </w:rPr>
+        <w:t>new feature easily</w:t>
+      </w:r>
+      <w:r>
+        <w:rPr>
+          <w:rFonts w:ascii="Courier New" w:hAnsi="Courier New" w:cs="Courier New"/>
+        </w:rPr>
+        <w:t>,</w:t>
+      </w:r>
+      <w:r>
+        <w:rPr>
+          <w:rFonts w:ascii="Courier New" w:hAnsi="Courier New" w:cs="Courier New"/>
+        </w:rPr>
+        <w:t xml:space="preserve"> but we would like to point out that when running </w:t>
       </w:r>
       <w:proofErr w:type="spellStart"/>
       <w:r>
         <w:rPr>
           <w:rFonts w:ascii="Courier New" w:hAnsi="Courier New" w:cs="Courier New"/>
         </w:rPr>
-        <w:t>GrainMovingBehaviour</w:t>
+        <w:t>G</w:t>
+      </w:r>
+      <w:r>
+        <w:rPr>
+          <w:rFonts w:ascii="Courier New" w:hAnsi="Courier New" w:cs="Courier New"/>
+        </w:rPr>
+        <w:t>rainMovingBehaviour</w:t>
       </w:r>
       <w:proofErr w:type="spellEnd"/>
       <w:r>
         <w:rPr>
           <w:rFonts w:ascii="Courier New" w:hAnsi="Courier New" w:cs="Courier New"/>
         </w:rPr>
-        <w:t xml:space="preserve"> there occurs a race condition demonstrated by </w:t>
-      </w:r>
-      <w:proofErr w:type="spellStart"/>
-      <w:r>
-        <w:rPr>
-          <w:rFonts w:ascii="Courier New" w:hAnsi="Courier New" w:cs="Courier New"/>
-        </w:rPr>
-        <w:t>NullPointerException</w:t>
-      </w:r>
-      <w:proofErr w:type="spellEnd"/>
-      <w:r>
-        <w:rPr>
-          <w:rFonts w:ascii="Courier New" w:hAnsi="Courier New" w:cs="Courier New"/>
-        </w:rPr>
-        <w:t xml:space="preserve">. It happens because two Birds are accessing the same Grain and one of them removes it. </w:t>
+        <w:t xml:space="preserve"> a race condition</w:t>
+      </w:r>
+      <w:r>
+        <w:rPr>
+          <w:rFonts w:ascii="Courier New" w:hAnsi="Courier New" w:cs="Courier New"/>
+        </w:rPr>
+        <w:t xml:space="preserve"> occurs</w:t>
+      </w:r>
+      <w:r>
+        <w:rPr>
+          <w:rFonts w:ascii="Courier New" w:hAnsi="Courier New" w:cs="Courier New"/>
+        </w:rPr>
+        <w:t xml:space="preserve"> demonstrated by </w:t>
       </w:r>
       <w:bookmarkStart w:id="0" w:name="_GoBack"/>
       <w:bookmarkEnd w:id="0"/>
+      <w:proofErr w:type="spellStart"/>
+      <w:r>
+        <w:rPr>
+          <w:rFonts w:ascii="Courier New" w:hAnsi="Courier New" w:cs="Courier New"/>
+        </w:rPr>
+        <w:t>NullPointerException</w:t>
+      </w:r>
+      <w:proofErr w:type="spellEnd"/>
+      <w:r>
+        <w:rPr>
+          <w:rFonts w:ascii="Courier New" w:hAnsi="Courier New" w:cs="Courier New"/>
+        </w:rPr>
+        <w:t>. This</w:t>
+      </w:r>
+      <w:r>
+        <w:rPr>
+          <w:rFonts w:ascii="Courier New" w:hAnsi="Courier New" w:cs="Courier New"/>
+        </w:rPr>
+        <w:t xml:space="preserve"> happens because two Birds are accessing the same Grain and one of them removes it. </w:t>
+      </w:r>
     </w:p>
     <w:p>
       <w:pPr>

</xml_diff>